<commit_message>
adding the update guidde for Outlook users
</commit_message>
<xml_diff>
--- a/Attachment Reminder Guide.docx
+++ b/Attachment Reminder Guide.docx
@@ -10,6 +10,8 @@
           <w:numId w:val="1"/>
         </w:numPr>
       </w:pPr>
+      <w:bookmarkStart w:id="0" w:name="_GoBack"/>
+      <w:bookmarkEnd w:id="0"/>
       <w:r>
         <w:t>Set up your Outlook to include the Developer tab:</w:t>
       </w:r>
@@ -75,7 +77,7 @@
                     <pic:cNvPicPr/>
                   </pic:nvPicPr>
                   <pic:blipFill>
-                    <a:blip r:embed="rId6"/>
+                    <a:blip r:embed="rId8"/>
                     <a:stretch>
                       <a:fillRect/>
                     </a:stretch>
@@ -203,7 +205,7 @@
                     <pic:cNvPicPr/>
                   </pic:nvPicPr>
                   <pic:blipFill>
-                    <a:blip r:embed="rId7"/>
+                    <a:blip r:embed="rId9"/>
                     <a:stretch>
                       <a:fillRect/>
                     </a:stretch>
@@ -387,7 +389,7 @@
                     <pic:cNvPicPr/>
                   </pic:nvPicPr>
                   <pic:blipFill>
-                    <a:blip r:embed="rId8"/>
+                    <a:blip r:embed="rId10"/>
                     <a:stretch>
                       <a:fillRect/>
                     </a:stretch>
@@ -445,7 +447,7 @@
                     <pic:cNvPicPr/>
                   </pic:nvPicPr>
                   <pic:blipFill>
-                    <a:blip r:embed="rId9"/>
+                    <a:blip r:embed="rId11"/>
                     <a:stretch>
                       <a:fillRect/>
                     </a:stretch>
@@ -465,17 +467,153 @@
           </wp:inline>
         </w:drawing>
       </w:r>
-      <w:bookmarkStart w:id="0" w:name="_GoBack"/>
-      <w:bookmarkEnd w:id="0"/>
+    </w:p>
+    <w:p>
+      <w:pPr>
+        <w:pStyle w:val="ListParagraph"/>
+      </w:pPr>
+    </w:p>
+    <w:p>
+      <w:pPr>
+        <w:pStyle w:val="ListParagraph"/>
+      </w:pPr>
+      <w:r>
+        <w:lastRenderedPageBreak/>
+        <w:t xml:space="preserve">Please keep in mind that sometimes you will get false positives; basically that prompt box will show sometimes when you did not intend to attach any files. In cases like that, click Yes to send your email without attachment. Furthermore, it should be mentioned that this will work as long as the language used to write the email is either Spanish or English. If anyone wishes to have the macro work for Portuguese or German, please send me the </w:t>
+      </w:r>
+      <w:r>
+        <w:rPr>
+          <w:b/>
+          <w:i/>
+        </w:rPr>
+        <w:t>most common words/expressions</w:t>
+      </w:r>
+      <w:r>
+        <w:t xml:space="preserve"> used in Portuguese or German to indicate that a file is to be attached.</w:t>
+      </w:r>
     </w:p>
     <w:sectPr>
+      <w:headerReference w:type="default" r:id="rId12"/>
       <w:pgSz w:w="12240" w:h="15840"/>
-      <w:pgMar w:top="1440" w:right="1440" w:bottom="1440" w:left="1440" w:header="720" w:footer="720" w:gutter="0"/>
+      <w:pgMar w:top="720" w:right="1440" w:bottom="1440" w:left="1440" w:header="720" w:footer="720" w:gutter="0"/>
       <w:cols w:space="720"/>
       <w:docGrid w:linePitch="360"/>
     </w:sectPr>
   </w:body>
 </w:document>
+</file>
+
+<file path=word/endnotes.xml><?xml version="1.0" encoding="utf-8"?>
+<w:endnotes xmlns:wpc="http://schemas.microsoft.com/office/word/2010/wordprocessingCanvas" xmlns:mc="http://schemas.openxmlformats.org/markup-compatibility/2006" xmlns:o="urn:schemas-microsoft-com:office:office" xmlns:r="http://schemas.openxmlformats.org/officeDocument/2006/relationships" xmlns:m="http://schemas.openxmlformats.org/officeDocument/2006/math" xmlns:v="urn:schemas-microsoft-com:vml" xmlns:wp14="http://schemas.microsoft.com/office/word/2010/wordprocessingDrawing" xmlns:wp="http://schemas.openxmlformats.org/drawingml/2006/wordprocessingDrawing" xmlns:w10="urn:schemas-microsoft-com:office:word" xmlns:w="http://schemas.openxmlformats.org/wordprocessingml/2006/main" xmlns:w14="http://schemas.microsoft.com/office/word/2010/wordml" xmlns:wpg="http://schemas.microsoft.com/office/word/2010/wordprocessingGroup" xmlns:wpi="http://schemas.microsoft.com/office/word/2010/wordprocessingInk" xmlns:wne="http://schemas.microsoft.com/office/word/2006/wordml" xmlns:wps="http://schemas.microsoft.com/office/word/2010/wordprocessingShape" mc:Ignorable="w14 wp14">
+  <w:endnote w:type="separator" w:id="-1">
+    <w:p>
+      <w:pPr>
+        <w:spacing w:after="0" w:line="240" w:lineRule="auto"/>
+      </w:pPr>
+      <w:r>
+        <w:separator/>
+      </w:r>
+    </w:p>
+  </w:endnote>
+  <w:endnote w:type="continuationSeparator" w:id="0">
+    <w:p>
+      <w:pPr>
+        <w:spacing w:after="0" w:line="240" w:lineRule="auto"/>
+      </w:pPr>
+      <w:r>
+        <w:continuationSeparator/>
+      </w:r>
+    </w:p>
+  </w:endnote>
+</w:endnotes>
+</file>
+
+<file path=word/footnotes.xml><?xml version="1.0" encoding="utf-8"?>
+<w:footnotes xmlns:wpc="http://schemas.microsoft.com/office/word/2010/wordprocessingCanvas" xmlns:mc="http://schemas.openxmlformats.org/markup-compatibility/2006" xmlns:o="urn:schemas-microsoft-com:office:office" xmlns:r="http://schemas.openxmlformats.org/officeDocument/2006/relationships" xmlns:m="http://schemas.openxmlformats.org/officeDocument/2006/math" xmlns:v="urn:schemas-microsoft-com:vml" xmlns:wp14="http://schemas.microsoft.com/office/word/2010/wordprocessingDrawing" xmlns:wp="http://schemas.openxmlformats.org/drawingml/2006/wordprocessingDrawing" xmlns:w10="urn:schemas-microsoft-com:office:word" xmlns:w="http://schemas.openxmlformats.org/wordprocessingml/2006/main" xmlns:w14="http://schemas.microsoft.com/office/word/2010/wordml" xmlns:wpg="http://schemas.microsoft.com/office/word/2010/wordprocessingGroup" xmlns:wpi="http://schemas.microsoft.com/office/word/2010/wordprocessingInk" xmlns:wne="http://schemas.microsoft.com/office/word/2006/wordml" xmlns:wps="http://schemas.microsoft.com/office/word/2010/wordprocessingShape" mc:Ignorable="w14 wp14">
+  <w:footnote w:type="separator" w:id="-1">
+    <w:p>
+      <w:pPr>
+        <w:spacing w:after="0" w:line="240" w:lineRule="auto"/>
+      </w:pPr>
+      <w:r>
+        <w:separator/>
+      </w:r>
+    </w:p>
+  </w:footnote>
+  <w:footnote w:type="continuationSeparator" w:id="0">
+    <w:p>
+      <w:pPr>
+        <w:spacing w:after="0" w:line="240" w:lineRule="auto"/>
+      </w:pPr>
+      <w:r>
+        <w:continuationSeparator/>
+      </w:r>
+    </w:p>
+  </w:footnote>
+</w:footnotes>
+</file>
+
+<file path=word/header1.xml><?xml version="1.0" encoding="utf-8"?>
+<w:hdr xmlns:wpc="http://schemas.microsoft.com/office/word/2010/wordprocessingCanvas" xmlns:mc="http://schemas.openxmlformats.org/markup-compatibility/2006" xmlns:o="urn:schemas-microsoft-com:office:office" xmlns:r="http://schemas.openxmlformats.org/officeDocument/2006/relationships" xmlns:m="http://schemas.openxmlformats.org/officeDocument/2006/math" xmlns:v="urn:schemas-microsoft-com:vml" xmlns:wp14="http://schemas.microsoft.com/office/word/2010/wordprocessingDrawing" xmlns:wp="http://schemas.openxmlformats.org/drawingml/2006/wordprocessingDrawing" xmlns:w10="urn:schemas-microsoft-com:office:word" xmlns:w="http://schemas.openxmlformats.org/wordprocessingml/2006/main" xmlns:w14="http://schemas.microsoft.com/office/word/2010/wordml" xmlns:wpg="http://schemas.microsoft.com/office/word/2010/wordprocessingGroup" xmlns:wpi="http://schemas.microsoft.com/office/word/2010/wordprocessingInk" xmlns:wne="http://schemas.microsoft.com/office/word/2006/wordml" xmlns:wps="http://schemas.microsoft.com/office/word/2010/wordprocessingShape" mc:Ignorable="w14 wp14">
+  <w:p>
+    <w:pPr>
+      <w:pStyle w:val="Header"/>
+    </w:pPr>
+    <w:r>
+      <w:rPr>
+        <w:noProof/>
+      </w:rPr>
+      <w:drawing>
+        <wp:inline distT="0" distB="0" distL="0" distR="0" wp14:anchorId="153E2E72" wp14:editId="0D888902">
+          <wp:extent cx="1333500" cy="371475"/>
+          <wp:effectExtent l="0" t="0" r="0" b="9525"/>
+          <wp:docPr id="5" name="Picture 5" descr="https://compraglobalsan.aquanima.com/Downstream/config/branding/cmdbar_prod.gif"/>
+          <wp:cNvGraphicFramePr>
+            <a:graphicFrameLocks xmlns:a="http://schemas.openxmlformats.org/drawingml/2006/main" noChangeAspect="1"/>
+          </wp:cNvGraphicFramePr>
+          <a:graphic xmlns:a="http://schemas.openxmlformats.org/drawingml/2006/main">
+            <a:graphicData uri="http://schemas.openxmlformats.org/drawingml/2006/picture">
+              <pic:pic xmlns:pic="http://schemas.openxmlformats.org/drawingml/2006/picture">
+                <pic:nvPicPr>
+                  <pic:cNvPr id="0" name="Picture 1" descr="https://compraglobalsan.aquanima.com/Downstream/config/branding/cmdbar_prod.gif"/>
+                  <pic:cNvPicPr>
+                    <a:picLocks noChangeAspect="1" noChangeArrowheads="1"/>
+                  </pic:cNvPicPr>
+                </pic:nvPicPr>
+                <pic:blipFill>
+                  <a:blip r:embed="rId1">
+                    <a:extLst>
+                      <a:ext uri="{28A0092B-C50C-407E-A947-70E740481C1C}">
+                        <a14:useLocalDpi xmlns:a14="http://schemas.microsoft.com/office/drawing/2010/main" val="0"/>
+                      </a:ext>
+                    </a:extLst>
+                  </a:blip>
+                  <a:srcRect/>
+                  <a:stretch>
+                    <a:fillRect/>
+                  </a:stretch>
+                </pic:blipFill>
+                <pic:spPr bwMode="auto">
+                  <a:xfrm>
+                    <a:off x="0" y="0"/>
+                    <a:ext cx="1333500" cy="371475"/>
+                  </a:xfrm>
+                  <a:prstGeom prst="rect">
+                    <a:avLst/>
+                  </a:prstGeom>
+                  <a:noFill/>
+                  <a:ln>
+                    <a:noFill/>
+                  </a:ln>
+                </pic:spPr>
+              </pic:pic>
+            </a:graphicData>
+          </a:graphic>
+        </wp:inline>
+      </w:drawing>
+    </w:r>
+  </w:p>
+</w:hdr>
 </file>
 
 <file path=word/numbering.xml><?xml version="1.0" encoding="utf-8"?>
@@ -919,6 +1057,50 @@
       <w:szCs w:val="16"/>
     </w:rPr>
   </w:style>
+  <w:style w:type="paragraph" w:styleId="Header">
+    <w:name w:val="header"/>
+    <w:basedOn w:val="Normal"/>
+    <w:link w:val="HeaderChar"/>
+    <w:uiPriority w:val="99"/>
+    <w:unhideWhenUsed/>
+    <w:rsid w:val="002448AA"/>
+    <w:pPr>
+      <w:tabs>
+        <w:tab w:val="center" w:pos="4680"/>
+        <w:tab w:val="right" w:pos="9360"/>
+      </w:tabs>
+      <w:spacing w:after="0" w:line="240" w:lineRule="auto"/>
+    </w:pPr>
+  </w:style>
+  <w:style w:type="character" w:customStyle="1" w:styleId="HeaderChar">
+    <w:name w:val="Header Char"/>
+    <w:basedOn w:val="DefaultParagraphFont"/>
+    <w:link w:val="Header"/>
+    <w:uiPriority w:val="99"/>
+    <w:rsid w:val="002448AA"/>
+  </w:style>
+  <w:style w:type="paragraph" w:styleId="Footer">
+    <w:name w:val="footer"/>
+    <w:basedOn w:val="Normal"/>
+    <w:link w:val="FooterChar"/>
+    <w:uiPriority w:val="99"/>
+    <w:unhideWhenUsed/>
+    <w:rsid w:val="002448AA"/>
+    <w:pPr>
+      <w:tabs>
+        <w:tab w:val="center" w:pos="4680"/>
+        <w:tab w:val="right" w:pos="9360"/>
+      </w:tabs>
+      <w:spacing w:after="0" w:line="240" w:lineRule="auto"/>
+    </w:pPr>
+  </w:style>
+  <w:style w:type="character" w:customStyle="1" w:styleId="FooterChar">
+    <w:name w:val="Footer Char"/>
+    <w:basedOn w:val="DefaultParagraphFont"/>
+    <w:link w:val="Footer"/>
+    <w:uiPriority w:val="99"/>
+    <w:rsid w:val="002448AA"/>
+  </w:style>
 </w:styles>
 </file>
 
@@ -1149,6 +1331,50 @@
       <w:sz w:val="16"/>
       <w:szCs w:val="16"/>
     </w:rPr>
+  </w:style>
+  <w:style w:type="paragraph" w:styleId="Header">
+    <w:name w:val="header"/>
+    <w:basedOn w:val="Normal"/>
+    <w:link w:val="HeaderChar"/>
+    <w:uiPriority w:val="99"/>
+    <w:unhideWhenUsed/>
+    <w:rsid w:val="002448AA"/>
+    <w:pPr>
+      <w:tabs>
+        <w:tab w:val="center" w:pos="4680"/>
+        <w:tab w:val="right" w:pos="9360"/>
+      </w:tabs>
+      <w:spacing w:after="0" w:line="240" w:lineRule="auto"/>
+    </w:pPr>
+  </w:style>
+  <w:style w:type="character" w:customStyle="1" w:styleId="HeaderChar">
+    <w:name w:val="Header Char"/>
+    <w:basedOn w:val="DefaultParagraphFont"/>
+    <w:link w:val="Header"/>
+    <w:uiPriority w:val="99"/>
+    <w:rsid w:val="002448AA"/>
+  </w:style>
+  <w:style w:type="paragraph" w:styleId="Footer">
+    <w:name w:val="footer"/>
+    <w:basedOn w:val="Normal"/>
+    <w:link w:val="FooterChar"/>
+    <w:uiPriority w:val="99"/>
+    <w:unhideWhenUsed/>
+    <w:rsid w:val="002448AA"/>
+    <w:pPr>
+      <w:tabs>
+        <w:tab w:val="center" w:pos="4680"/>
+        <w:tab w:val="right" w:pos="9360"/>
+      </w:tabs>
+      <w:spacing w:after="0" w:line="240" w:lineRule="auto"/>
+    </w:pPr>
+  </w:style>
+  <w:style w:type="character" w:customStyle="1" w:styleId="FooterChar">
+    <w:name w:val="Footer Char"/>
+    <w:basedOn w:val="DefaultParagraphFont"/>
+    <w:link w:val="Footer"/>
+    <w:uiPriority w:val="99"/>
+    <w:rsid w:val="002448AA"/>
   </w:style>
 </w:styles>
 </file>

</xml_diff>

<commit_message>
adding a guide document for Outlook users.
</commit_message>
<xml_diff>
--- a/Attachment Reminder Guide.docx
+++ b/Attachment Reminder Guide.docx
@@ -3,6 +3,190 @@
 <w:document xmlns:wpc="http://schemas.microsoft.com/office/word/2010/wordprocessingCanvas" xmlns:mc="http://schemas.openxmlformats.org/markup-compatibility/2006" xmlns:o="urn:schemas-microsoft-com:office:office" xmlns:r="http://schemas.openxmlformats.org/officeDocument/2006/relationships" xmlns:m="http://schemas.openxmlformats.org/officeDocument/2006/math" xmlns:v="urn:schemas-microsoft-com:vml" xmlns:wp14="http://schemas.microsoft.com/office/word/2010/wordprocessingDrawing" xmlns:wp="http://schemas.openxmlformats.org/drawingml/2006/wordprocessingDrawing" xmlns:w10="urn:schemas-microsoft-com:office:word" xmlns:w="http://schemas.openxmlformats.org/wordprocessingml/2006/main" xmlns:w14="http://schemas.microsoft.com/office/word/2010/wordml" xmlns:wpg="http://schemas.microsoft.com/office/word/2010/wordprocessingGroup" xmlns:wpi="http://schemas.microsoft.com/office/word/2010/wordprocessingInk" xmlns:wne="http://schemas.microsoft.com/office/word/2006/wordml" xmlns:wps="http://schemas.microsoft.com/office/word/2010/wordprocessingShape" mc:Ignorable="w14 wp14">
   <w:body>
     <w:p>
+      <w:r>
+        <w:t xml:space="preserve">This is the guide to creating a macro that reminds you to attach a file if you have forgotten to do so after having indicated in the message that a file was to be attached. It works with terms like </w:t>
+      </w:r>
+      <w:r>
+        <w:t>"</w:t>
+      </w:r>
+      <w:r>
+        <w:rPr>
+          <w:i/>
+        </w:rPr>
+        <w:t>attach</w:t>
+      </w:r>
+      <w:r>
+        <w:t>", "</w:t>
+      </w:r>
+      <w:r>
+        <w:rPr>
+          <w:i/>
+        </w:rPr>
+        <w:t>attached</w:t>
+      </w:r>
+      <w:r>
+        <w:t>", "</w:t>
+      </w:r>
+      <w:r>
+        <w:rPr>
+          <w:i/>
+        </w:rPr>
+        <w:t>attaching</w:t>
+      </w:r>
+      <w:r>
+        <w:t>", "</w:t>
+      </w:r>
+      <w:r>
+        <w:rPr>
+          <w:i/>
+        </w:rPr>
+        <w:t>attachments</w:t>
+      </w:r>
+      <w:r>
+        <w:t>",</w:t>
+      </w:r>
+      <w:r>
+        <w:t xml:space="preserve"> “</w:t>
+      </w:r>
+      <w:r>
+        <w:rPr>
+          <w:i/>
+        </w:rPr>
+        <w:t>attachments</w:t>
+      </w:r>
+      <w:r>
+        <w:rPr>
+          <w:i/>
+        </w:rPr>
+        <w:t>”,</w:t>
+      </w:r>
+      <w:r>
+        <w:t xml:space="preserve"> "</w:t>
+      </w:r>
+      <w:r>
+        <w:rPr>
+          <w:i/>
+        </w:rPr>
+        <w:t>enclosed</w:t>
+      </w:r>
+      <w:r>
+        <w:t>", "</w:t>
+      </w:r>
+      <w:proofErr w:type="spellStart"/>
+      <w:r>
+        <w:rPr>
+          <w:i/>
+        </w:rPr>
+        <w:t>adjunto</w:t>
+      </w:r>
+      <w:proofErr w:type="spellEnd"/>
+      <w:r>
+        <w:t>", "</w:t>
+      </w:r>
+      <w:proofErr w:type="spellStart"/>
+      <w:r>
+        <w:rPr>
+          <w:i/>
+        </w:rPr>
+        <w:t>adjuntos</w:t>
+      </w:r>
+      <w:proofErr w:type="spellEnd"/>
+      <w:r>
+        <w:t>", "</w:t>
+      </w:r>
+      <w:proofErr w:type="spellStart"/>
+      <w:proofErr w:type="gramStart"/>
+      <w:r>
+        <w:rPr>
+          <w:i/>
+        </w:rPr>
+        <w:t>adjunta</w:t>
+      </w:r>
+      <w:proofErr w:type="spellEnd"/>
+      <w:r>
+        <w:t xml:space="preserve">", </w:t>
+      </w:r>
+      <w:r>
+        <w:t>"</w:t>
+      </w:r>
+      <w:proofErr w:type="spellStart"/>
+      <w:r>
+        <w:rPr>
+          <w:i/>
+        </w:rPr>
+        <w:t>adjuntas</w:t>
+      </w:r>
+      <w:proofErr w:type="spellEnd"/>
+      <w:r>
+        <w:t xml:space="preserve">", </w:t>
+      </w:r>
+      <w:r>
+        <w:t>"</w:t>
+      </w:r>
+      <w:proofErr w:type="spellStart"/>
+      <w:r>
+        <w:rPr>
+          <w:i/>
+        </w:rPr>
+        <w:t>anexo</w:t>
+      </w:r>
+      <w:proofErr w:type="spellEnd"/>
+      <w:r>
+        <w:t>", "</w:t>
+      </w:r>
+      <w:proofErr w:type="spellStart"/>
+      <w:r>
+        <w:rPr>
+          <w:i/>
+        </w:rPr>
+        <w:t>anexa</w:t>
+      </w:r>
+      <w:proofErr w:type="spellEnd"/>
+      <w:r>
+        <w:t>", "</w:t>
+      </w:r>
+      <w:proofErr w:type="spellStart"/>
+      <w:r>
+        <w:rPr>
+          <w:i/>
+        </w:rPr>
+        <w:t>anexos</w:t>
+      </w:r>
+      <w:proofErr w:type="spellEnd"/>
+      <w:r>
+        <w:t>", "</w:t>
+      </w:r>
+      <w:proofErr w:type="spellStart"/>
+      <w:r>
+        <w:rPr>
+          <w:i/>
+        </w:rPr>
+        <w:t>anexas</w:t>
+      </w:r>
+      <w:proofErr w:type="spellEnd"/>
+      <w:proofErr w:type="gramEnd"/>
+      <w:r>
+        <w:t>"</w:t>
+      </w:r>
+      <w:r>
+        <w:t>.</w:t>
+      </w:r>
+    </w:p>
+    <w:p>
+      <w:r>
+        <w:t>In order to add a macro in Outlook, you need to configure the program (Outlook) to show the developer tab, and then use that developer tab to create that macro. Once the macro created and saved, you should be able to test whether or not it will w</w:t>
+      </w:r>
+      <w:r>
+        <w:t>ork after</w:t>
+      </w:r>
+      <w:r>
+        <w:t xml:space="preserve"> restarting Outlook.</w:t>
+      </w:r>
+      <w:r>
+        <w:t xml:space="preserve"> Please below for a quick guide:</w:t>
+      </w:r>
+    </w:p>
+    <w:p>
       <w:pPr>
         <w:pStyle w:val="ListParagraph"/>
         <w:numPr>
@@ -10,10 +194,14 @@
           <w:numId w:val="1"/>
         </w:numPr>
       </w:pPr>
-      <w:bookmarkStart w:id="0" w:name="_GoBack"/>
-      <w:bookmarkEnd w:id="0"/>
-      <w:r>
-        <w:t>Set up your Outlook to include the Developer tab:</w:t>
+      <w:r>
+        <w:rPr>
+          <w:b/>
+        </w:rPr>
+        <w:t>Set up your Outlook to include the Developer tab</w:t>
+      </w:r>
+      <w:r>
+        <w:t>:</w:t>
       </w:r>
     </w:p>
     <w:p>
@@ -50,6 +238,19 @@
       </w:pPr>
       <w:r>
         <w:t>Make sure that the Developer option has been checked</w:t>
+      </w:r>
+      <w:r>
+        <w:t>. Save and Close by clicking “</w:t>
+      </w:r>
+      <w:r>
+        <w:rPr>
+          <w:b/>
+          <w:u w:val="single"/>
+        </w:rPr>
+        <w:t>Ok</w:t>
+      </w:r>
+      <w:r>
+        <w:t>”</w:t>
       </w:r>
     </w:p>
     <w:p>
@@ -113,7 +314,13 @@
         </w:numPr>
       </w:pPr>
       <w:r>
-        <w:t>Create a Macro:</w:t>
+        <w:rPr>
+          <w:b/>
+        </w:rPr>
+        <w:t>Create a Macro</w:t>
+      </w:r>
+      <w:r>
+        <w:t>:</w:t>
       </w:r>
     </w:p>
     <w:p>
@@ -144,6 +351,9 @@
         <w:t>Macros</w:t>
       </w:r>
       <w:proofErr w:type="spellEnd"/>
+      <w:r>
+        <w:t>.</w:t>
+      </w:r>
     </w:p>
     <w:p>
       <w:pPr>
@@ -154,7 +364,10 @@
         </w:numPr>
       </w:pPr>
       <w:r>
-        <w:t xml:space="preserve">Type the name you wish to give to the macro (e.g. </w:t>
+        <w:t>Enter</w:t>
+      </w:r>
+      <w:r>
+        <w:t xml:space="preserve"> the name you wish to give to the macro (e.g. </w:t>
       </w:r>
       <w:proofErr w:type="spellStart"/>
       <w:r>
@@ -164,20 +377,8 @@
       <w:r>
         <w:t>) and hit “Create”</w:t>
       </w:r>
-    </w:p>
-    <w:p>
-      <w:pPr>
-        <w:pStyle w:val="ListParagraph"/>
-        <w:numPr>
-          <w:ilvl w:val="0"/>
-          <w:numId w:val="2"/>
-        </w:numPr>
-      </w:pPr>
-      <w:r>
-        <w:t>The above step should open up a new window with Visual Basic code</w:t>
-      </w:r>
-      <w:r>
-        <w:t>:</w:t>
+      <w:r>
+        <w:t>.</w:t>
       </w:r>
     </w:p>
     <w:p>
@@ -189,11 +390,12 @@
         <w:rPr>
           <w:noProof/>
         </w:rPr>
+        <w:lastRenderedPageBreak/>
         <w:drawing>
-          <wp:inline distT="0" distB="0" distL="0" distR="0" wp14:anchorId="6BE6BE59" wp14:editId="200AF39C">
-            <wp:extent cx="5124450" cy="2626281"/>
-            <wp:effectExtent l="0" t="0" r="0" b="3175"/>
-            <wp:docPr id="2" name="Picture 2"/>
+          <wp:inline distT="0" distB="0" distL="0" distR="0" wp14:anchorId="1D654B3F" wp14:editId="0CE07E69">
+            <wp:extent cx="4448175" cy="3190875"/>
+            <wp:effectExtent l="0" t="0" r="9525" b="9525"/>
+            <wp:docPr id="8" name="Picture 8"/>
             <wp:cNvGraphicFramePr>
               <a:graphicFrameLocks xmlns:a="http://schemas.openxmlformats.org/drawingml/2006/main" noChangeAspect="1"/>
             </wp:cNvGraphicFramePr>
@@ -213,7 +415,7 @@
                   <pic:spPr>
                     <a:xfrm>
                       <a:off x="0" y="0"/>
-                      <a:ext cx="5124450" cy="2626281"/>
+                      <a:ext cx="4448175" cy="3190875"/>
                     </a:xfrm>
                     <a:prstGeom prst="rect">
                       <a:avLst/>
@@ -235,149 +437,32 @@
         </w:numPr>
       </w:pPr>
       <w:r>
-        <w:lastRenderedPageBreak/>
-        <w:t>Make sure that you delete everything from the editor and copy and paste the code I have provided in a separate file.</w:t>
-      </w:r>
-    </w:p>
-    <w:p>
-      <w:pPr>
-        <w:pStyle w:val="ListParagraph"/>
-        <w:numPr>
-          <w:ilvl w:val="0"/>
-          <w:numId w:val="2"/>
-        </w:numPr>
-      </w:pPr>
-      <w:r>
-        <w:t xml:space="preserve">Then the new code with </w:t>
-      </w:r>
-      <w:r>
-        <w:rPr>
-          <w:b/>
-          <w:i/>
-        </w:rPr>
-        <w:t>Ctrl + S</w:t>
-      </w:r>
-      <w:r>
-        <w:t>.</w:t>
-      </w:r>
-    </w:p>
-    <w:p>
-      <w:pPr>
-        <w:pStyle w:val="ListParagraph"/>
-        <w:numPr>
-          <w:ilvl w:val="0"/>
-          <w:numId w:val="2"/>
-        </w:numPr>
-      </w:pPr>
-      <w:r>
-        <w:t xml:space="preserve"> Close the window and restart Outlook</w:t>
-      </w:r>
-    </w:p>
-    <w:p>
-      <w:pPr>
-        <w:pStyle w:val="ListParagraph"/>
-        <w:numPr>
-          <w:ilvl w:val="0"/>
-          <w:numId w:val="1"/>
-        </w:numPr>
-      </w:pPr>
-      <w:r>
-        <w:t>Test if the Macro is working:</w:t>
-      </w:r>
-    </w:p>
-    <w:p>
-      <w:pPr>
-        <w:pStyle w:val="ListParagraph"/>
-      </w:pPr>
-      <w:r>
-        <w:t xml:space="preserve">Try to send an email to yourself with the words </w:t>
-      </w:r>
-      <w:r>
-        <w:t>"attach", "attached", "attaching", "attachments", "enclosed", "</w:t>
-      </w:r>
-      <w:proofErr w:type="spellStart"/>
-      <w:r>
-        <w:t>adjunto</w:t>
-      </w:r>
-      <w:proofErr w:type="spellEnd"/>
-      <w:r>
-        <w:t>", "</w:t>
-      </w:r>
-      <w:proofErr w:type="spellStart"/>
-      <w:r>
-        <w:t>adjuntos</w:t>
-      </w:r>
-      <w:proofErr w:type="spellEnd"/>
-      <w:r>
-        <w:t>", "</w:t>
-      </w:r>
-      <w:proofErr w:type="spellStart"/>
-      <w:proofErr w:type="gramStart"/>
-      <w:r>
-        <w:t>adjunta</w:t>
-      </w:r>
-      <w:proofErr w:type="spellEnd"/>
-      <w:r>
-        <w:t>", "</w:t>
-      </w:r>
-      <w:proofErr w:type="spellStart"/>
-      <w:r>
-        <w:t>adjuntas</w:t>
-      </w:r>
-      <w:proofErr w:type="spellEnd"/>
-      <w:r>
-        <w:t>", "</w:t>
-      </w:r>
-      <w:proofErr w:type="spellStart"/>
-      <w:r>
-        <w:t>anexo</w:t>
-      </w:r>
-      <w:proofErr w:type="spellEnd"/>
-      <w:r>
-        <w:t>", "</w:t>
-      </w:r>
-      <w:proofErr w:type="spellStart"/>
-      <w:r>
-        <w:t>anexa</w:t>
-      </w:r>
-      <w:proofErr w:type="spellEnd"/>
-      <w:r>
-        <w:t>", "</w:t>
-      </w:r>
-      <w:proofErr w:type="spellStart"/>
-      <w:r>
-        <w:t>anexos</w:t>
-      </w:r>
-      <w:proofErr w:type="spellEnd"/>
-      <w:r>
-        <w:t>", "</w:t>
-      </w:r>
-      <w:proofErr w:type="spellStart"/>
-      <w:r>
-        <w:t>anexas</w:t>
-      </w:r>
-      <w:proofErr w:type="spellEnd"/>
-      <w:proofErr w:type="gramEnd"/>
-      <w:r>
-        <w:t>"</w:t>
-      </w:r>
-      <w:r>
-        <w:t>.</w:t>
-      </w:r>
-    </w:p>
-    <w:p>
-      <w:pPr>
-        <w:pStyle w:val="ListParagraph"/>
+        <w:t xml:space="preserve">The above step should open up a new window with </w:t>
+      </w:r>
+      <w:r>
+        <w:t xml:space="preserve">some </w:t>
+      </w:r>
+      <w:r>
+        <w:t>Visual Basic code</w:t>
+      </w:r>
+      <w:r>
+        <w:t>:</w:t>
+      </w:r>
+    </w:p>
+    <w:p>
+      <w:pPr>
+        <w:pStyle w:val="ListParagraph"/>
+        <w:ind w:left="1080"/>
       </w:pPr>
       <w:r>
         <w:rPr>
           <w:noProof/>
         </w:rPr>
         <w:drawing>
-          <wp:inline distT="0" distB="0" distL="0" distR="0" wp14:anchorId="7D0470A0" wp14:editId="74C75F23">
-            <wp:extent cx="5943600" cy="2895600"/>
-            <wp:effectExtent l="0" t="0" r="0" b="0"/>
-            <wp:docPr id="3" name="Picture 3"/>
+          <wp:inline distT="0" distB="0" distL="0" distR="0" wp14:anchorId="6BE6BE59" wp14:editId="200AF39C">
+            <wp:extent cx="5124450" cy="2626281"/>
+            <wp:effectExtent l="0" t="0" r="0" b="3175"/>
+            <wp:docPr id="2" name="Picture 2"/>
             <wp:cNvGraphicFramePr>
               <a:graphicFrameLocks xmlns:a="http://schemas.openxmlformats.org/drawingml/2006/main" noChangeAspect="1"/>
             </wp:cNvGraphicFramePr>
@@ -397,7 +482,7 @@
                   <pic:spPr>
                     <a:xfrm>
                       <a:off x="0" y="0"/>
-                      <a:ext cx="5943600" cy="2895600"/>
+                      <a:ext cx="5124450" cy="2626281"/>
                     </a:xfrm>
                     <a:prstGeom prst="rect">
                       <a:avLst/>
@@ -413,14 +498,189 @@
     <w:p>
       <w:pPr>
         <w:pStyle w:val="ListParagraph"/>
-      </w:pPr>
-    </w:p>
-    <w:p>
-      <w:pPr>
-        <w:pStyle w:val="ListParagraph"/>
-      </w:pPr>
-      <w:r>
-        <w:t>You should get a reminder when you hit “Send” without having attached your file.</w:t>
+        <w:numPr>
+          <w:ilvl w:val="0"/>
+          <w:numId w:val="2"/>
+        </w:numPr>
+      </w:pPr>
+      <w:r>
+        <w:t>Make sure that you d</w:t>
+      </w:r>
+      <w:r>
+        <w:t>elete everything from the editor.</w:t>
+      </w:r>
+    </w:p>
+    <w:p>
+      <w:pPr>
+        <w:pStyle w:val="ListParagraph"/>
+        <w:numPr>
+          <w:ilvl w:val="0"/>
+          <w:numId w:val="2"/>
+        </w:numPr>
+      </w:pPr>
+      <w:r>
+        <w:t>Open the</w:t>
+      </w:r>
+      <w:r>
+        <w:t xml:space="preserve"> file called </w:t>
+      </w:r>
+      <w:proofErr w:type="spellStart"/>
+      <w:r>
+        <w:rPr>
+          <w:b/>
+          <w:i/>
+        </w:rPr>
+        <w:t>AttachmentReminder.bas</w:t>
+      </w:r>
+      <w:proofErr w:type="spellEnd"/>
+      <w:r>
+        <w:t xml:space="preserve"> in a text editor (e.g. Notepad++), copy the code in this file and paste it on the Visual Basic editor you got after you clicked “Create</w:t>
+      </w:r>
+      <w:proofErr w:type="gramStart"/>
+      <w:r>
+        <w:t>” .</w:t>
+      </w:r>
+      <w:proofErr w:type="gramEnd"/>
+    </w:p>
+    <w:p>
+      <w:pPr>
+        <w:pStyle w:val="ListParagraph"/>
+        <w:numPr>
+          <w:ilvl w:val="0"/>
+          <w:numId w:val="2"/>
+        </w:numPr>
+      </w:pPr>
+      <w:r>
+        <w:t>Then</w:t>
+      </w:r>
+      <w:r>
+        <w:t xml:space="preserve"> save</w:t>
+      </w:r>
+      <w:r>
+        <w:t xml:space="preserve"> the new code with </w:t>
+      </w:r>
+      <w:r>
+        <w:rPr>
+          <w:b/>
+          <w:i/>
+        </w:rPr>
+        <w:t>Ctrl + S</w:t>
+      </w:r>
+      <w:r>
+        <w:t>.</w:t>
+      </w:r>
+    </w:p>
+    <w:p>
+      <w:pPr>
+        <w:pStyle w:val="ListParagraph"/>
+        <w:numPr>
+          <w:ilvl w:val="0"/>
+          <w:numId w:val="2"/>
+        </w:numPr>
+      </w:pPr>
+      <w:r>
+        <w:t xml:space="preserve"> Close the window and restart Outlook</w:t>
+      </w:r>
+      <w:r>
+        <w:t>.</w:t>
+      </w:r>
+    </w:p>
+    <w:p>
+      <w:pPr>
+        <w:pStyle w:val="ListParagraph"/>
+        <w:numPr>
+          <w:ilvl w:val="0"/>
+          <w:numId w:val="1"/>
+        </w:numPr>
+      </w:pPr>
+      <w:r>
+        <w:t>Test if the Macro is working:</w:t>
+      </w:r>
+    </w:p>
+    <w:p>
+      <w:pPr>
+        <w:pStyle w:val="ListParagraph"/>
+      </w:pPr>
+      <w:r>
+        <w:t xml:space="preserve">Try to send an email to yourself with the words </w:t>
+      </w:r>
+      <w:r>
+        <w:t>"attach", "attached", "attaching", "attachments",</w:t>
+      </w:r>
+      <w:r>
+        <w:t xml:space="preserve"> “attachment”,</w:t>
+      </w:r>
+      <w:r>
+        <w:t xml:space="preserve"> "enclosed", "</w:t>
+      </w:r>
+      <w:proofErr w:type="spellStart"/>
+      <w:r>
+        <w:t>adjunto</w:t>
+      </w:r>
+      <w:proofErr w:type="spellEnd"/>
+      <w:r>
+        <w:t>", "</w:t>
+      </w:r>
+      <w:proofErr w:type="spellStart"/>
+      <w:r>
+        <w:t>adjuntos</w:t>
+      </w:r>
+      <w:proofErr w:type="spellEnd"/>
+      <w:r>
+        <w:t>", "</w:t>
+      </w:r>
+      <w:proofErr w:type="spellStart"/>
+      <w:proofErr w:type="gramStart"/>
+      <w:r>
+        <w:t>adjunta</w:t>
+      </w:r>
+      <w:proofErr w:type="spellEnd"/>
+      <w:r>
+        <w:t>", "</w:t>
+      </w:r>
+      <w:proofErr w:type="spellStart"/>
+      <w:r>
+        <w:t>adjuntas</w:t>
+      </w:r>
+      <w:proofErr w:type="spellEnd"/>
+      <w:r>
+        <w:t>", "</w:t>
+      </w:r>
+      <w:proofErr w:type="spellStart"/>
+      <w:r>
+        <w:t>anexo</w:t>
+      </w:r>
+      <w:proofErr w:type="spellEnd"/>
+      <w:r>
+        <w:t>", "</w:t>
+      </w:r>
+      <w:proofErr w:type="spellStart"/>
+      <w:r>
+        <w:t>anexa</w:t>
+      </w:r>
+      <w:proofErr w:type="spellEnd"/>
+      <w:r>
+        <w:t>", "</w:t>
+      </w:r>
+      <w:proofErr w:type="spellStart"/>
+      <w:r>
+        <w:t>anexos</w:t>
+      </w:r>
+      <w:proofErr w:type="spellEnd"/>
+      <w:r>
+        <w:t>", "</w:t>
+      </w:r>
+      <w:proofErr w:type="spellStart"/>
+      <w:r>
+        <w:t>anexas</w:t>
+      </w:r>
+      <w:proofErr w:type="spellEnd"/>
+      <w:proofErr w:type="gramEnd"/>
+      <w:r>
+        <w:t>"</w:t>
+      </w:r>
+      <w:r>
+        <w:t>.</w:t>
       </w:r>
     </w:p>
     <w:p>
@@ -431,11 +691,12 @@
         <w:rPr>
           <w:noProof/>
         </w:rPr>
+        <w:lastRenderedPageBreak/>
         <w:drawing>
-          <wp:inline distT="0" distB="0" distL="0" distR="0" wp14:anchorId="1BDBE9D7" wp14:editId="39BFF660">
-            <wp:extent cx="5943600" cy="2942590"/>
+          <wp:inline distT="0" distB="0" distL="0" distR="0" wp14:anchorId="7D0470A0" wp14:editId="74C75F23">
+            <wp:extent cx="5943600" cy="2895600"/>
             <wp:effectExtent l="0" t="0" r="0" b="0"/>
-            <wp:docPr id="4" name="Picture 4"/>
+            <wp:docPr id="3" name="Picture 3"/>
             <wp:cNvGraphicFramePr>
               <a:graphicFrameLocks xmlns:a="http://schemas.openxmlformats.org/drawingml/2006/main" noChangeAspect="1"/>
             </wp:cNvGraphicFramePr>
@@ -455,6 +716,64 @@
                   <pic:spPr>
                     <a:xfrm>
                       <a:off x="0" y="0"/>
+                      <a:ext cx="5943600" cy="2895600"/>
+                    </a:xfrm>
+                    <a:prstGeom prst="rect">
+                      <a:avLst/>
+                    </a:prstGeom>
+                  </pic:spPr>
+                </pic:pic>
+              </a:graphicData>
+            </a:graphic>
+          </wp:inline>
+        </w:drawing>
+      </w:r>
+    </w:p>
+    <w:p>
+      <w:pPr>
+        <w:pStyle w:val="ListParagraph"/>
+      </w:pPr>
+    </w:p>
+    <w:p>
+      <w:pPr>
+        <w:pStyle w:val="ListParagraph"/>
+      </w:pPr>
+      <w:r>
+        <w:t>You should get a reminder when you hit “Send” without having attached your file.</w:t>
+      </w:r>
+    </w:p>
+    <w:p>
+      <w:pPr>
+        <w:pStyle w:val="ListParagraph"/>
+      </w:pPr>
+      <w:r>
+        <w:rPr>
+          <w:noProof/>
+        </w:rPr>
+        <w:drawing>
+          <wp:inline distT="0" distB="0" distL="0" distR="0" wp14:anchorId="1BDBE9D7" wp14:editId="39BFF660">
+            <wp:extent cx="5943600" cy="2942590"/>
+            <wp:effectExtent l="0" t="0" r="0" b="0"/>
+            <wp:docPr id="4" name="Picture 4"/>
+            <wp:cNvGraphicFramePr>
+              <a:graphicFrameLocks xmlns:a="http://schemas.openxmlformats.org/drawingml/2006/main" noChangeAspect="1"/>
+            </wp:cNvGraphicFramePr>
+            <a:graphic xmlns:a="http://schemas.openxmlformats.org/drawingml/2006/main">
+              <a:graphicData uri="http://schemas.openxmlformats.org/drawingml/2006/picture">
+                <pic:pic xmlns:pic="http://schemas.openxmlformats.org/drawingml/2006/picture">
+                  <pic:nvPicPr>
+                    <pic:cNvPr id="0" name=""/>
+                    <pic:cNvPicPr/>
+                  </pic:nvPicPr>
+                  <pic:blipFill>
+                    <a:blip r:embed="rId12"/>
+                    <a:stretch>
+                      <a:fillRect/>
+                    </a:stretch>
+                  </pic:blipFill>
+                  <pic:spPr>
+                    <a:xfrm>
+                      <a:off x="0" y="0"/>
                       <a:ext cx="5943600" cy="2942590"/>
                     </a:xfrm>
                     <a:prstGeom prst="rect">
@@ -478,7 +797,6 @@
         <w:pStyle w:val="ListParagraph"/>
       </w:pPr>
       <w:r>
-        <w:lastRenderedPageBreak/>
         <w:t xml:space="preserve">Please keep in mind that sometimes you will get false positives; basically that prompt box will show sometimes when you did not intend to attach any files. In cases like that, click Yes to send your email without attachment. Furthermore, it should be mentioned that this will work as long as the language used to write the email is either Spanish or English. If anyone wishes to have the macro work for Portuguese or German, please send me the </w:t>
       </w:r>
       <w:r>
@@ -491,9 +809,11 @@
       <w:r>
         <w:t xml:space="preserve"> used in Portuguese or German to indicate that a file is to be attached.</w:t>
       </w:r>
+      <w:bookmarkStart w:id="0" w:name="_GoBack"/>
+      <w:bookmarkEnd w:id="0"/>
     </w:p>
     <w:sectPr>
-      <w:headerReference w:type="default" r:id="rId12"/>
+      <w:headerReference w:type="default" r:id="rId13"/>
       <w:pgSz w:w="12240" w:h="15840"/>
       <w:pgMar w:top="720" w:right="1440" w:bottom="1440" w:left="1440" w:header="720" w:footer="720" w:gutter="0"/>
       <w:cols w:space="720"/>

</xml_diff>